<commit_message>
Dodati stavke u tok dogadjaja
</commit_message>
<xml_diff>
--- a/SSU/SSU_6.3_Podstanar/SSU - Prijava kvara.docx
+++ b/SSU/SSU_6.3_Podstanar/SSU - Prijava kvara.docx
@@ -1558,110 +1558,63 @@
             </w:rPr>
             <w:t xml:space="preserve">     </w:t>
           </w:r>
-          <w:bookmarkStart w:id="2" w:name="_GoBack"/>
-          <w:bookmarkEnd w:id="2"/>
-          <w:r>
-            <w:rPr>
-              <w:rStyle w:val="Hyperlink"/>
-              <w:noProof/>
-            </w:rPr>
-            <w:fldChar w:fldCharType="begin"/>
-          </w:r>
-          <w:r>
-            <w:rPr>
-              <w:rStyle w:val="Hyperlink"/>
-              <w:noProof/>
-            </w:rPr>
-            <w:instrText xml:space="preserve"> </w:instrText>
-          </w:r>
-          <w:r>
-            <w:rPr>
-              <w:noProof/>
-            </w:rPr>
-            <w:instrText>HYPERLINK \l "_Toc3127022"</w:instrText>
-          </w:r>
-          <w:r>
-            <w:rPr>
-              <w:rStyle w:val="Hyperlink"/>
-              <w:noProof/>
-            </w:rPr>
-            <w:instrText xml:space="preserve"> </w:instrText>
-          </w:r>
-          <w:r>
-            <w:rPr>
-              <w:rStyle w:val="Hyperlink"/>
-              <w:noProof/>
-            </w:rPr>
-          </w:r>
-          <w:r>
-            <w:rPr>
-              <w:rStyle w:val="Hyperlink"/>
-              <w:noProof/>
-            </w:rPr>
-            <w:fldChar w:fldCharType="separate"/>
-          </w:r>
-          <w:r>
-            <w:rPr>
-              <w:rStyle w:val="Hyperlink"/>
-              <w:noProof/>
-            </w:rPr>
-            <w:t>2.2.1 Podstanar prijavio kvar</w:t>
-          </w:r>
-          <w:r>
-            <w:rPr>
-              <w:noProof/>
-              <w:webHidden/>
-            </w:rPr>
-            <w:tab/>
-          </w:r>
-          <w:r>
-            <w:rPr>
-              <w:noProof/>
-              <w:webHidden/>
-            </w:rPr>
-            <w:fldChar w:fldCharType="begin"/>
-          </w:r>
-          <w:r>
-            <w:rPr>
-              <w:noProof/>
-              <w:webHidden/>
-            </w:rPr>
-            <w:instrText xml:space="preserve"> PAGEREF _Toc3127022 \h </w:instrText>
-          </w:r>
-          <w:r>
-            <w:rPr>
-              <w:noProof/>
-              <w:webHidden/>
-            </w:rPr>
-          </w:r>
-          <w:r>
-            <w:rPr>
-              <w:noProof/>
-              <w:webHidden/>
-            </w:rPr>
-            <w:fldChar w:fldCharType="separate"/>
-          </w:r>
-          <w:r>
-            <w:rPr>
-              <w:noProof/>
-              <w:webHidden/>
-            </w:rPr>
-            <w:t>4</w:t>
-          </w:r>
-          <w:r>
-            <w:rPr>
-              <w:noProof/>
-              <w:webHidden/>
-            </w:rPr>
-            <w:fldChar w:fldCharType="end"/>
-          </w:r>
-          <w:r>
-            <w:rPr>
-              <w:rStyle w:val="Hyperlink"/>
-              <w:noProof/>
-            </w:rPr>
-            <w:fldChar w:fldCharType="end"/>
-          </w:r>
+          <w:hyperlink w:anchor="_Toc3127022" w:history="1">
+            <w:r>
+              <w:rPr>
+                <w:rStyle w:val="Hyperlink"/>
+                <w:noProof/>
+              </w:rPr>
+              <w:t>2.2.1 Podstanar prijavio kvar</w:t>
+            </w:r>
+            <w:r>
+              <w:rPr>
+                <w:noProof/>
+                <w:webHidden/>
+              </w:rPr>
+              <w:tab/>
+            </w:r>
+            <w:r>
+              <w:rPr>
+                <w:noProof/>
+                <w:webHidden/>
+              </w:rPr>
+              <w:fldChar w:fldCharType="begin"/>
+            </w:r>
+            <w:r>
+              <w:rPr>
+                <w:noProof/>
+                <w:webHidden/>
+              </w:rPr>
+              <w:instrText xml:space="preserve"> PAGEREF _Toc3127022 \h </w:instrText>
+            </w:r>
+            <w:r>
+              <w:rPr>
+                <w:noProof/>
+                <w:webHidden/>
+              </w:rPr>
+            </w:r>
+            <w:r>
+              <w:rPr>
+                <w:noProof/>
+                <w:webHidden/>
+              </w:rPr>
+              <w:fldChar w:fldCharType="separate"/>
+            </w:r>
+            <w:r>
+              <w:rPr>
+                <w:noProof/>
+                <w:webHidden/>
+              </w:rPr>
+              <w:t>4</w:t>
+            </w:r>
+            <w:r>
+              <w:rPr>
+                <w:noProof/>
+                <w:webHidden/>
+              </w:rPr>
+              <w:fldChar w:fldCharType="end"/>
+            </w:r>
+          </w:hyperlink>
         </w:p>
         <w:p>
           <w:pPr>
@@ -2125,7 +2078,7 @@
           <w:caps w:val="0"/>
         </w:rPr>
       </w:pPr>
-      <w:bookmarkStart w:id="3" w:name="_Toc3127016"/>
+      <w:bookmarkStart w:id="2" w:name="_Toc3127016"/>
       <w:r>
         <w:rPr>
           <w:bCs w:val="0"/>
@@ -2147,7 +2100,7 @@
         </w:rPr>
         <w:t>UVOD</w:t>
       </w:r>
-      <w:bookmarkEnd w:id="3"/>
+      <w:bookmarkEnd w:id="2"/>
     </w:p>
     <w:p>
       <w:pPr>
@@ -2157,11 +2110,11 @@
           <w:numId w:val="1"/>
         </w:numPr>
       </w:pPr>
-      <w:bookmarkStart w:id="4" w:name="_Toc3127017"/>
+      <w:bookmarkStart w:id="3" w:name="_Toc3127017"/>
       <w:r>
         <w:t>Rezime</w:t>
       </w:r>
-      <w:bookmarkEnd w:id="4"/>
+      <w:bookmarkEnd w:id="3"/>
     </w:p>
     <w:p>
       <w:pPr>
@@ -2241,7 +2194,7 @@
       <w:pPr>
         <w:pStyle w:val="Heading2"/>
       </w:pPr>
-      <w:bookmarkStart w:id="5" w:name="_Toc3127018"/>
+      <w:bookmarkStart w:id="4" w:name="_Toc3127018"/>
       <w:r>
         <w:t xml:space="preserve">1.2 </w:t>
       </w:r>
@@ -2251,7 +2204,7 @@
       <w:r>
         <w:t>Namena dokumenta i ciljne grupe</w:t>
       </w:r>
-      <w:bookmarkEnd w:id="5"/>
+      <w:bookmarkEnd w:id="4"/>
     </w:p>
     <w:p>
       <w:pPr>
@@ -2302,7 +2255,7 @@
       <w:pPr>
         <w:pStyle w:val="Heading1"/>
       </w:pPr>
-      <w:bookmarkStart w:id="6" w:name="_Toc3127019"/>
+      <w:bookmarkStart w:id="5" w:name="_Toc3127019"/>
       <w:r>
         <w:t>2</w:t>
       </w:r>
@@ -2318,14 +2271,14 @@
       <w:r>
         <w:t>Prijava kvara</w:t>
       </w:r>
-      <w:bookmarkEnd w:id="6"/>
+      <w:bookmarkEnd w:id="5"/>
     </w:p>
     <w:p/>
     <w:p>
       <w:pPr>
         <w:pStyle w:val="Heading2"/>
       </w:pPr>
-      <w:bookmarkStart w:id="7" w:name="_Toc3127020"/>
+      <w:bookmarkStart w:id="6" w:name="_Toc3127020"/>
       <w:r>
         <w:t>2.1</w:t>
       </w:r>
@@ -2333,7 +2286,7 @@
         <w:tab/>
         <w:t>Kratak opis</w:t>
       </w:r>
-      <w:bookmarkEnd w:id="7"/>
+      <w:bookmarkEnd w:id="6"/>
     </w:p>
     <w:p>
       <w:r>
@@ -2369,7 +2322,7 @@
       <w:pPr>
         <w:pStyle w:val="Heading2"/>
       </w:pPr>
-      <w:bookmarkStart w:id="8" w:name="_Toc3127021"/>
+      <w:bookmarkStart w:id="7" w:name="_Toc3127021"/>
       <w:r>
         <w:t xml:space="preserve">2.2 </w:t>
       </w:r>
@@ -2377,23 +2330,23 @@
         <w:tab/>
         <w:t>Tok događaja</w:t>
       </w:r>
+      <w:bookmarkEnd w:id="7"/>
+    </w:p>
+    <w:p>
+      <w:pPr>
+        <w:pStyle w:val="Heading2"/>
+      </w:pPr>
+      <w:r>
+        <w:tab/>
+      </w:r>
+      <w:bookmarkStart w:id="8" w:name="_Toc3127022"/>
+      <w:r>
+        <w:rPr>
+          <w:sz w:val="28"/>
+        </w:rPr>
+        <w:t>2.2.1 Podstanar prijavio kvar</w:t>
+      </w:r>
       <w:bookmarkEnd w:id="8"/>
-    </w:p>
-    <w:p>
-      <w:pPr>
-        <w:pStyle w:val="Heading2"/>
-      </w:pPr>
-      <w:r>
-        <w:tab/>
-      </w:r>
-      <w:bookmarkStart w:id="9" w:name="_Toc3127022"/>
-      <w:r>
-        <w:rPr>
-          <w:sz w:val="28"/>
-        </w:rPr>
-        <w:t>2.2.1 Podstanar prijavio kvar</w:t>
-      </w:r>
-      <w:bookmarkEnd w:id="9"/>
     </w:p>
     <w:p>
       <w:r>
@@ -2503,6 +2456,20 @@
       <w:r>
         <w:t>”, poruka o kvaru se šalje stanodavcu</w:t>
       </w:r>
+    </w:p>
+    <w:p>
+      <w:pPr>
+        <w:pStyle w:val="ListParagraph"/>
+        <w:numPr>
+          <w:ilvl w:val="3"/>
+          <w:numId w:val="3"/>
+        </w:numPr>
+      </w:pPr>
+      <w:r>
+        <w:t>Podstanaru se ispisuje poruka o uspesnoj prijavi kvara</w:t>
+      </w:r>
+      <w:bookmarkStart w:id="9" w:name="_GoBack"/>
+      <w:bookmarkEnd w:id="9"/>
     </w:p>
     <w:p>
       <w:pPr>
@@ -2721,7 +2688,7 @@
         <w:rStyle w:val="PageNumber"/>
         <w:noProof/>
       </w:rPr>
-      <w:t>3</w:t>
+      <w:t>4</w:t>
     </w:r>
     <w:r>
       <w:rPr>
@@ -4539,7 +4506,7 @@
 </file>
 
 <file path=customXml/itemProps1.xml><?xml version="1.0" encoding="utf-8"?>
-<ds:datastoreItem xmlns:ds="http://schemas.openxmlformats.org/officeDocument/2006/customXml" ds:itemID="{72674D13-C107-45A9-ABC8-F79AB17A3CE2}">
+<ds:datastoreItem xmlns:ds="http://schemas.openxmlformats.org/officeDocument/2006/customXml" ds:itemID="{40EFE5DF-CCDD-4755-935E-C3CE2C628C37}">
   <ds:schemaRefs>
     <ds:schemaRef ds:uri="http://schemas.openxmlformats.org/officeDocument/2006/bibliography"/>
   </ds:schemaRefs>

</xml_diff>

<commit_message>
Dodata stavka u tok dogadjaja
</commit_message>
<xml_diff>
--- a/SSU/SSU_6.3_Podstanar/SSU - Prijava kvara.docx
+++ b/SSU/SSU_6.3_Podstanar/SSU - Prijava kvara.docx
@@ -2466,10 +2466,22 @@
         </w:numPr>
       </w:pPr>
       <w:r>
-        <w:t>Podstanaru se ispisuje poruka o uspesnoj prijavi kvara</w:t>
+        <w:t>Podst</w:t>
+      </w:r>
+      <w:r>
+        <w:t>anaru se ispisuje poruka o uspe</w:t>
+      </w:r>
+      <w:r>
+        <w:rPr>
+          <w:lang w:val="sr-Latn-RS"/>
+        </w:rPr>
+        <w:t>š</w:t>
       </w:r>
       <w:bookmarkStart w:id="9" w:name="_GoBack"/>
       <w:bookmarkEnd w:id="9"/>
+      <w:r>
+        <w:t>noj prijavi kvara</w:t>
+      </w:r>
     </w:p>
     <w:p>
       <w:pPr>
@@ -4506,7 +4518,7 @@
 </file>
 
 <file path=customXml/itemProps1.xml><?xml version="1.0" encoding="utf-8"?>
-<ds:datastoreItem xmlns:ds="http://schemas.openxmlformats.org/officeDocument/2006/customXml" ds:itemID="{40EFE5DF-CCDD-4755-935E-C3CE2C628C37}">
+<ds:datastoreItem xmlns:ds="http://schemas.openxmlformats.org/officeDocument/2006/customXml" ds:itemID="{1CF895E4-54CD-4714-B001-E86B2B299E46}">
   <ds:schemaRefs>
     <ds:schemaRef ds:uri="http://schemas.openxmlformats.org/officeDocument/2006/bibliography"/>
   </ds:schemaRefs>

</xml_diff>